<commit_message>
Cambios en el word y pdf en inglés.
</commit_message>
<xml_diff>
--- a/system/files/Resume  hasta 21-05-2019.docx
+++ b/system/files/Resume  hasta 21-05-2019.docx
@@ -1016,16 +1016,19 @@
         <w:jc w:val="both"/>
         <w:rPr>
           <w:rFonts w:ascii="Times New Roman" w:hAnsi="Times New Roman"/>
-          <w:sz w:val="24"/>
-        </w:rPr>
-      </w:pPr>
-      <w:r>
-        <w:rPr>
-          <w:rFonts w:ascii="Times New Roman" w:hAnsi="Times New Roman"/>
           <w:b/>
           <w:sz w:val="24"/>
-        </w:rPr>
-        <w:t>Descripción</w:t>
+          <w:lang w:val="en-US"/>
+        </w:rPr>
+      </w:pPr>
+      <w:r>
+        <w:rPr>
+          <w:rFonts w:ascii="Times New Roman" w:hAnsi="Times New Roman"/>
+          <w:b/>
+          <w:sz w:val="24"/>
+          <w:lang w:val="en-US"/>
+        </w:rPr>
+        <w:t>Description</w:t>
       </w:r>
     </w:p>
     <w:p>

</xml_diff>